<commit_message>
Mapped to issues in google sheets
</commit_message>
<xml_diff>
--- a/Design/uVP Design.docx
+++ b/Design/uVP Design.docx
@@ -9,11 +9,19 @@
           <w:u w:val="single"/>
         </w:rPr>
       </w:pPr>
+      <w:proofErr w:type="spellStart"/>
       <w:r>
         <w:rPr>
           <w:u w:val="single"/>
         </w:rPr>
-        <w:t>uVP Design</w:t>
+        <w:t>uVP</w:t>
+      </w:r>
+      <w:proofErr w:type="spellEnd"/>
+      <w:r>
+        <w:rPr>
+          <w:u w:val="single"/>
+        </w:rPr>
+        <w:t xml:space="preserve"> Design</w:t>
       </w:r>
       <w:r>
         <w:rPr>
@@ -30,6 +38,13 @@
     </w:p>
     <w:sdt>
       <w:sdtPr>
+        <w:rPr>
+          <w:rFonts w:asciiTheme="minorHAnsi" w:eastAsiaTheme="minorHAnsi" w:hAnsiTheme="minorHAnsi" w:cstheme="minorBidi"/>
+          <w:color w:val="auto"/>
+          <w:sz w:val="22"/>
+          <w:szCs w:val="22"/>
+          <w:lang w:bidi="he-IL"/>
+        </w:rPr>
         <w:id w:val="1017808407"/>
         <w:docPartObj>
           <w:docPartGallery w:val="Table of Contents"/>
@@ -38,14 +53,9 @@
       </w:sdtPr>
       <w:sdtEndPr>
         <w:rPr>
-          <w:rFonts w:asciiTheme="minorHAnsi" w:eastAsiaTheme="minorHAnsi" w:hAnsiTheme="minorHAnsi" w:cstheme="minorBidi"/>
           <w:b/>
           <w:bCs/>
           <w:noProof/>
-          <w:color w:val="auto"/>
-          <w:sz w:val="22"/>
-          <w:szCs w:val="22"/>
-          <w:lang w:bidi="he-IL"/>
         </w:rPr>
       </w:sdtEndPr>
       <w:sdtContent>
@@ -79,7 +89,7 @@
           <w:r>
             <w:fldChar w:fldCharType="separate"/>
           </w:r>
-          <w:hyperlink w:anchor="_Toc102734424" w:history="1">
+          <w:hyperlink w:anchor="_Toc102843900" w:history="1">
             <w:r>
               <w:rPr>
                 <w:rStyle w:val="Hyperlink"/>
@@ -121,7 +131,7 @@
                 <w:noProof/>
                 <w:webHidden/>
               </w:rPr>
-              <w:instrText xml:space="preserve"> PAGEREF _Toc102734424 \h </w:instrText>
+              <w:instrText xml:space="preserve"> PAGEREF _Toc102843900 \h </w:instrText>
             </w:r>
             <w:r>
               <w:rPr>
@@ -165,7 +175,7 @@
               <w:lang w:bidi="ar-SA"/>
             </w:rPr>
           </w:pPr>
-          <w:hyperlink w:anchor="_Toc102734425" w:history="1">
+          <w:hyperlink w:anchor="_Toc102843901" w:history="1">
             <w:r>
               <w:rPr>
                 <w:rStyle w:val="Hyperlink"/>
@@ -207,7 +217,7 @@
                 <w:noProof/>
                 <w:webHidden/>
               </w:rPr>
-              <w:instrText xml:space="preserve"> PAGEREF _Toc102734425 \h </w:instrText>
+              <w:instrText xml:space="preserve"> PAGEREF _Toc102843901 \h </w:instrText>
             </w:r>
             <w:r>
               <w:rPr>
@@ -251,7 +261,7 @@
               <w:lang w:bidi="ar-SA"/>
             </w:rPr>
           </w:pPr>
-          <w:hyperlink w:anchor="_Toc102734426" w:history="1">
+          <w:hyperlink w:anchor="_Toc102843902" w:history="1">
             <w:r>
               <w:rPr>
                 <w:rStyle w:val="Hyperlink"/>
@@ -293,7 +303,7 @@
                 <w:noProof/>
                 <w:webHidden/>
               </w:rPr>
-              <w:instrText xml:space="preserve"> PAGEREF _Toc102734426 \h </w:instrText>
+              <w:instrText xml:space="preserve"> PAGEREF _Toc102843902 \h </w:instrText>
             </w:r>
             <w:r>
               <w:rPr>
@@ -337,7 +347,7 @@
               <w:lang w:bidi="ar-SA"/>
             </w:rPr>
           </w:pPr>
-          <w:hyperlink w:anchor="_Toc102734427" w:history="1">
+          <w:hyperlink w:anchor="_Toc102843903" w:history="1">
             <w:r>
               <w:rPr>
                 <w:rStyle w:val="Hyperlink"/>
@@ -379,7 +389,7 @@
                 <w:noProof/>
                 <w:webHidden/>
               </w:rPr>
-              <w:instrText xml:space="preserve"> PAGEREF _Toc102734427 \h </w:instrText>
+              <w:instrText xml:space="preserve"> PAGEREF _Toc102843903 \h </w:instrText>
             </w:r>
             <w:r>
               <w:rPr>
@@ -423,7 +433,7 @@
               <w:lang w:bidi="ar-SA"/>
             </w:rPr>
           </w:pPr>
-          <w:hyperlink w:anchor="_Toc102734428" w:history="1">
+          <w:hyperlink w:anchor="_Toc102843904" w:history="1">
             <w:r>
               <w:rPr>
                 <w:rStyle w:val="Hyperlink"/>
@@ -465,7 +475,7 @@
                 <w:noProof/>
                 <w:webHidden/>
               </w:rPr>
-              <w:instrText xml:space="preserve"> PAGEREF _Toc102734428 \h </w:instrText>
+              <w:instrText xml:space="preserve"> PAGEREF _Toc102843904 \h </w:instrText>
             </w:r>
             <w:r>
               <w:rPr>
@@ -485,7 +495,7 @@
                 <w:noProof/>
                 <w:webHidden/>
               </w:rPr>
-              <w:t>3</w:t>
+              <w:t>4</w:t>
             </w:r>
             <w:r>
               <w:rPr>
@@ -509,7 +519,7 @@
               <w:lang w:bidi="ar-SA"/>
             </w:rPr>
           </w:pPr>
-          <w:hyperlink w:anchor="_Toc102734429" w:history="1">
+          <w:hyperlink w:anchor="_Toc102843905" w:history="1">
             <w:r>
               <w:rPr>
                 <w:rStyle w:val="Hyperlink"/>
@@ -551,7 +561,7 @@
                 <w:noProof/>
                 <w:webHidden/>
               </w:rPr>
-              <w:instrText xml:space="preserve"> PAGEREF _Toc102734429 \h </w:instrText>
+              <w:instrText xml:space="preserve"> PAGEREF _Toc102843905 \h </w:instrText>
             </w:r>
             <w:r>
               <w:rPr>
@@ -571,7 +581,7 @@
                 <w:noProof/>
                 <w:webHidden/>
               </w:rPr>
-              <w:t>3</w:t>
+              <w:t>4</w:t>
             </w:r>
             <w:r>
               <w:rPr>
@@ -595,7 +605,7 @@
               <w:lang w:bidi="ar-SA"/>
             </w:rPr>
           </w:pPr>
-          <w:hyperlink w:anchor="_Toc102734430" w:history="1">
+          <w:hyperlink w:anchor="_Toc102843906" w:history="1">
             <w:r>
               <w:rPr>
                 <w:rStyle w:val="Hyperlink"/>
@@ -637,7 +647,7 @@
                 <w:noProof/>
                 <w:webHidden/>
               </w:rPr>
-              <w:instrText xml:space="preserve"> PAGEREF _Toc102734430 \h </w:instrText>
+              <w:instrText xml:space="preserve"> PAGEREF _Toc102843906 \h </w:instrText>
             </w:r>
             <w:r>
               <w:rPr>
@@ -681,7 +691,7 @@
               <w:lang w:bidi="ar-SA"/>
             </w:rPr>
           </w:pPr>
-          <w:hyperlink w:anchor="_Toc102734431" w:history="1">
+          <w:hyperlink w:anchor="_Toc102843907" w:history="1">
             <w:r>
               <w:rPr>
                 <w:rStyle w:val="Hyperlink"/>
@@ -723,7 +733,7 @@
                 <w:noProof/>
                 <w:webHidden/>
               </w:rPr>
-              <w:instrText xml:space="preserve"> PAGEREF _Toc102734431 \h </w:instrText>
+              <w:instrText xml:space="preserve"> PAGEREF _Toc102843907 \h </w:instrText>
             </w:r>
             <w:r>
               <w:rPr>
@@ -767,7 +777,7 @@
               <w:lang w:bidi="ar-SA"/>
             </w:rPr>
           </w:pPr>
-          <w:hyperlink w:anchor="_Toc102734432" w:history="1">
+          <w:hyperlink w:anchor="_Toc102843908" w:history="1">
             <w:r>
               <w:rPr>
                 <w:rStyle w:val="Hyperlink"/>
@@ -809,7 +819,7 @@
                 <w:noProof/>
                 <w:webHidden/>
               </w:rPr>
-              <w:instrText xml:space="preserve"> PAGEREF _Toc102734432 \h </w:instrText>
+              <w:instrText xml:space="preserve"> PAGEREF _Toc102843908 \h </w:instrText>
             </w:r>
             <w:r>
               <w:rPr>
@@ -829,7 +839,7 @@
                 <w:noProof/>
                 <w:webHidden/>
               </w:rPr>
-              <w:t>6</w:t>
+              <w:t>7</w:t>
             </w:r>
             <w:r>
               <w:rPr>
@@ -869,9 +879,6 @@
     <w:p/>
     <w:p/>
     <w:p/>
-    <w:p/>
-    <w:p/>
-    <w:p/>
     <w:p>
       <w:pPr>
         <w:pStyle w:val="Heading1"/>
@@ -880,8 +887,10 @@
           <w:numId w:val="9"/>
         </w:numPr>
       </w:pPr>
-      <w:bookmarkStart w:id="0" w:name="_Toc102734424"/>
-      <w:r>
+      <w:bookmarkStart w:id="0" w:name="_Toc102843900"/>
+      <w:proofErr w:type="spellStart"/>
+      <w:r>
+        <w:lastRenderedPageBreak/>
         <w:t>u</w:t>
       </w:r>
       <w:r>
@@ -891,7 +900,11 @@
         <w:t>O</w:t>
       </w:r>
       <w:r>
-        <w:t>p Cache:</w:t>
+        <w:t>p</w:t>
+      </w:r>
+      <w:proofErr w:type="spellEnd"/>
+      <w:r>
+        <w:t xml:space="preserve"> Cache:</w:t>
       </w:r>
       <w:bookmarkEnd w:id="0"/>
     </w:p>
@@ -903,7 +916,7 @@
           <w:numId w:val="9"/>
         </w:numPr>
       </w:pPr>
-      <w:bookmarkStart w:id="1" w:name="_Toc102734425"/>
+      <w:bookmarkStart w:id="1" w:name="_Toc102843901"/>
       <w:r>
         <w:t>Structure:</w:t>
       </w:r>
@@ -1029,7 +1042,15 @@
         <w:t>Fixed maximum size</w:t>
       </w:r>
       <w:r>
-        <w:t xml:space="preserve"> (can hold up to 8 uOps for example)</w:t>
+        <w:t xml:space="preserve"> (can hold up to 8 </w:t>
+      </w:r>
+      <w:proofErr w:type="spellStart"/>
+      <w:r>
+        <w:t>uOps</w:t>
+      </w:r>
+      <w:proofErr w:type="spellEnd"/>
+      <w:r>
+        <w:t xml:space="preserve"> for example)</w:t>
       </w:r>
       <w:r>
         <w:t>. We need two lengths: one for #uOps and one for #x86_instructions.</w:t>
@@ -1037,8 +1058,15 @@
     </w:p>
     <w:p>
       <w:r>
-        <w:lastRenderedPageBreak/>
-        <w:t xml:space="preserve">If an x86 instruction is decoded into multiple uOps, then all of them need to be in the same basic block. This can create </w:t>
+        <w:t xml:space="preserve">If an x86 instruction is decoded into multiple </w:t>
+      </w:r>
+      <w:proofErr w:type="spellStart"/>
+      <w:r>
+        <w:t>uOps</w:t>
+      </w:r>
+      <w:proofErr w:type="spellEnd"/>
+      <w:r>
+        <w:t xml:space="preserve">, then all of them need to be in the same basic block. This can create </w:t>
       </w:r>
       <w:r>
         <w:t>“gaps” in the basic block, but we live with that.</w:t>
@@ -1046,7 +1074,15 @@
     </w:p>
     <w:p>
       <w:r>
-        <w:t xml:space="preserve">Each line of the uOp cache has a </w:t>
+        <w:t xml:space="preserve">Each line of the </w:t>
+      </w:r>
+      <w:proofErr w:type="spellStart"/>
+      <w:r>
+        <w:t>uOp</w:t>
+      </w:r>
+      <w:proofErr w:type="spellEnd"/>
+      <w:r>
+        <w:t xml:space="preserve"> cache has a </w:t>
       </w:r>
       <w:r>
         <w:rPr>
@@ -1059,13 +1095,7 @@
         <w:t xml:space="preserve"> which </w:t>
       </w:r>
       <w:r>
-        <w:t xml:space="preserve">implies the </w:t>
-      </w:r>
-      <w:r>
-        <w:t>x86</w:t>
-      </w:r>
-      <w:r>
-        <w:t xml:space="preserve"> entry instruction address,</w:t>
+        <w:t>implies the x86 entry instruction address,</w:t>
       </w:r>
       <w:r>
         <w:t xml:space="preserve"> </w:t>
@@ -1212,22 +1242,7 @@
                                     <w:color w:val="ED7D31" w:themeColor="accent2"/>
                                   </w:rPr>
                                   <w:tab/>
-                                </w:r>
-                                <w:r>
-                                  <w:rPr>
-                                    <w:b/>
-                                    <w:bCs/>
-                                    <w:color w:val="ED7D31" w:themeColor="accent2"/>
-                                  </w:rPr>
-                                  <w:t>Instruction</w:t>
-                                </w:r>
-                                <w:r>
-                                  <w:rPr>
-                                    <w:b/>
-                                    <w:bCs/>
-                                    <w:color w:val="ED7D31" w:themeColor="accent2"/>
-                                  </w:rPr>
-                                  <w:t xml:space="preserve"> 1</w:t>
+                                  <w:t>Instruction 1</w:t>
                                 </w:r>
                                 <w:r>
                                   <w:rPr>
@@ -1236,22 +1251,7 @@
                                     <w:color w:val="ED7D31" w:themeColor="accent2"/>
                                   </w:rPr>
                                   <w:tab/>
-                                </w:r>
-                                <w:r>
-                                  <w:rPr>
-                                    <w:b/>
-                                    <w:bCs/>
-                                    <w:color w:val="ED7D31" w:themeColor="accent2"/>
-                                  </w:rPr>
-                                  <w:t>Instruction</w:t>
-                                </w:r>
-                                <w:r>
-                                  <w:rPr>
-                                    <w:b/>
-                                    <w:bCs/>
-                                    <w:color w:val="ED7D31" w:themeColor="accent2"/>
-                                  </w:rPr>
-                                  <w:t xml:space="preserve"> 2</w:t>
+                                  <w:t>Instruction 2</w:t>
                                 </w:r>
                                 <w:r>
                                   <w:tab/>
@@ -1907,6 +1907,7 @@
                                   <w:szCs w:val="16"/>
                                 </w:rPr>
                               </w:pPr>
+                              <w:proofErr w:type="spellStart"/>
                               <w:r>
                                 <w:rPr>
                                   <w:sz w:val="16"/>
@@ -1914,12 +1915,61 @@
                                 </w:rPr>
                                 <w:t>uOp</w:t>
                               </w:r>
+                              <w:proofErr w:type="spellEnd"/>
                               <w:r>
                                 <w:rPr>
                                   <w:sz w:val="16"/>
                                   <w:szCs w:val="16"/>
                                 </w:rPr>
-                                <w:t xml:space="preserve"> uOp uOp uOp …</w:t>
+                                <w:t xml:space="preserve"> </w:t>
+                              </w:r>
+                              <w:proofErr w:type="spellStart"/>
+                              <w:r>
+                                <w:rPr>
+                                  <w:sz w:val="16"/>
+                                  <w:szCs w:val="16"/>
+                                </w:rPr>
+                                <w:t>uOp</w:t>
+                              </w:r>
+                              <w:proofErr w:type="spellEnd"/>
+                              <w:r>
+                                <w:rPr>
+                                  <w:sz w:val="16"/>
+                                  <w:szCs w:val="16"/>
+                                </w:rPr>
+                                <w:t xml:space="preserve"> </w:t>
+                              </w:r>
+                              <w:proofErr w:type="spellStart"/>
+                              <w:r>
+                                <w:rPr>
+                                  <w:sz w:val="16"/>
+                                  <w:szCs w:val="16"/>
+                                </w:rPr>
+                                <w:t>uOp</w:t>
+                              </w:r>
+                              <w:proofErr w:type="spellEnd"/>
+                              <w:r>
+                                <w:rPr>
+                                  <w:sz w:val="16"/>
+                                  <w:szCs w:val="16"/>
+                                </w:rPr>
+                                <w:t xml:space="preserve"> </w:t>
+                              </w:r>
+                              <w:proofErr w:type="spellStart"/>
+                              <w:r>
+                                <w:rPr>
+                                  <w:sz w:val="16"/>
+                                  <w:szCs w:val="16"/>
+                                </w:rPr>
+                                <w:t>uOp</w:t>
+                              </w:r>
+                              <w:proofErr w:type="spellEnd"/>
+                              <w:r>
+                                <w:rPr>
+                                  <w:sz w:val="16"/>
+                                  <w:szCs w:val="16"/>
+                                </w:rPr>
+                                <w:t xml:space="preserve"> …</w:t>
                               </w:r>
                             </w:p>
                           </w:txbxContent>
@@ -2904,6 +2954,7 @@
                                   <w:szCs w:val="16"/>
                                 </w:rPr>
                               </w:pPr>
+                              <w:proofErr w:type="spellStart"/>
                               <w:r>
                                 <w:rPr>
                                   <w:sz w:val="16"/>
@@ -2911,6 +2962,7 @@
                                 </w:rPr>
                                 <w:t>uOp</w:t>
                               </w:r>
+                              <w:proofErr w:type="spellEnd"/>
                             </w:p>
                           </w:txbxContent>
                         </wps:txbx>
@@ -3097,7 +3149,15 @@
     </w:p>
     <w:p>
       <w:r>
-        <w:t>The instructions in the bold orange are x86 instructions and the operations in the thin orange lines are the uOps after decod</w:t>
+        <w:t xml:space="preserve">The instructions in the bold orange are x86 instructions and the operations in the thin orange lines are the </w:t>
+      </w:r>
+      <w:proofErr w:type="spellStart"/>
+      <w:r>
+        <w:t>uOps</w:t>
+      </w:r>
+      <w:proofErr w:type="spellEnd"/>
+      <w:r>
+        <w:t xml:space="preserve"> after decod</w:t>
       </w:r>
       <w:r>
         <w:t>ing.</w:t>
@@ -3129,7 +3189,15 @@
         </w:numPr>
       </w:pPr>
       <w:r>
-        <w:t xml:space="preserve">The next x86 instruction (decoded to uOps) doesn’t fit in the </w:t>
+        <w:t xml:space="preserve">The next x86 instruction (decoded to </w:t>
+      </w:r>
+      <w:proofErr w:type="spellStart"/>
+      <w:r>
+        <w:t>uOps</w:t>
+      </w:r>
+      <w:proofErr w:type="spellEnd"/>
+      <w:r>
+        <w:t xml:space="preserve">) doesn’t fit in the </w:t>
       </w:r>
       <w:r>
         <w:t>remaining part of the BB.</w:t>
@@ -3143,7 +3211,7 @@
           <w:numId w:val="9"/>
         </w:numPr>
       </w:pPr>
-      <w:bookmarkStart w:id="2" w:name="_Toc102734426"/>
+      <w:bookmarkStart w:id="2" w:name="_Toc102843902"/>
       <w:r>
         <w:t>How it works</w:t>
       </w:r>
@@ -3165,7 +3233,15 @@
         <w:t xml:space="preserve">. If it’s a hit, we take the whole basic block and instead of </w:t>
       </w:r>
       <w:r>
-        <w:t>decoding the x86 instructions one by one, we use the pre-decoded uOps in the BB</w:t>
+        <w:t xml:space="preserve">decoding the x86 instructions one by one, we use the pre-decoded </w:t>
+      </w:r>
+      <w:proofErr w:type="spellStart"/>
+      <w:r>
+        <w:t>uOps</w:t>
+      </w:r>
+      <w:proofErr w:type="spellEnd"/>
+      <w:r>
+        <w:t xml:space="preserve"> in the BB</w:t>
       </w:r>
       <w:r>
         <w:t>, which then are sent to the ROB</w:t>
@@ -3174,7 +3250,15 @@
         <w:t>.</w:t>
       </w:r>
       <w:r>
-        <w:t xml:space="preserve"> If it’s a miss, we decode the x86 instruction to uOps </w:t>
+        <w:t xml:space="preserve"> If it’s a miss, we decode the x86 instruction to </w:t>
+      </w:r>
+      <w:proofErr w:type="spellStart"/>
+      <w:r>
+        <w:t>uOps</w:t>
+      </w:r>
+      <w:proofErr w:type="spellEnd"/>
+      <w:r>
+        <w:t xml:space="preserve"> </w:t>
       </w:r>
       <w:r>
         <w:t>as usual, and simultaneously</w:t>
@@ -3183,7 +3267,15 @@
         <w:t xml:space="preserve"> </w:t>
       </w:r>
       <w:r>
-        <w:t xml:space="preserve">send them to the OoO </w:t>
+        <w:t xml:space="preserve">send them to the </w:t>
+      </w:r>
+      <w:proofErr w:type="spellStart"/>
+      <w:r>
+        <w:t>OoO</w:t>
+      </w:r>
+      <w:proofErr w:type="spellEnd"/>
+      <w:r>
+        <w:t xml:space="preserve"> </w:t>
       </w:r>
       <w:r>
         <w:t xml:space="preserve">part and </w:t>
@@ -3231,9 +3323,11 @@
             <w:tcW w:w="3117" w:type="dxa"/>
           </w:tcPr>
           <w:p>
+            <w:proofErr w:type="spellStart"/>
             <w:r>
               <w:t>OoO</w:t>
             </w:r>
+            <w:proofErr w:type="spellEnd"/>
             <w:r>
               <w:t xml:space="preserve"> (Back End)</w:t>
             </w:r>
@@ -3291,10 +3385,19 @@
     </w:tbl>
     <w:p>
       <w:r>
+        <w:lastRenderedPageBreak/>
         <w:t xml:space="preserve">The division of the processor is shown in the figure above. Fetch and Decode stages </w:t>
       </w:r>
       <w:r>
-        <w:t>are executed in the front end of the processor, in order. The execution is in Out of Order. The ROB connects the in-order with the OoO. The commit at the end is back to in order.</w:t>
+        <w:t xml:space="preserve">are executed in the front end of the processor, in order. The execution is in Out of Order. The ROB connects the in-order with the </w:t>
+      </w:r>
+      <w:proofErr w:type="spellStart"/>
+      <w:r>
+        <w:t>OoO</w:t>
+      </w:r>
+      <w:proofErr w:type="spellEnd"/>
+      <w:r>
+        <w:t>. The commit at the end is back to in order.</w:t>
       </w:r>
     </w:p>
     <w:p>
@@ -3302,7 +3405,15 @@
         <w:t xml:space="preserve">When a basic block we built is ready, we </w:t>
       </w:r>
       <w:r>
-        <w:t>enter it into the uOp Cache using Sets, Tages and Ways</w:t>
+        <w:t xml:space="preserve">enter it into the </w:t>
+      </w:r>
+      <w:proofErr w:type="spellStart"/>
+      <w:r>
+        <w:t>uOp</w:t>
+      </w:r>
+      <w:proofErr w:type="spellEnd"/>
+      <w:r>
+        <w:t xml:space="preserve"> Cache using Sets, Tages and Ways</w:t>
       </w:r>
       <w:r>
         <w:t xml:space="preserve"> (like </w:t>
@@ -3325,7 +3436,15 @@
     </w:p>
     <w:p>
       <w:r>
-        <w:t xml:space="preserve">In a more complicated version, we have a confidence level for the uOp Cache entries. We add them to the cache only when we see the same instructions/BB more than </w:t>
+        <w:t xml:space="preserve">In a more complicated version, we have a confidence level for the </w:t>
+      </w:r>
+      <w:proofErr w:type="spellStart"/>
+      <w:r>
+        <w:t>uOp</w:t>
+      </w:r>
+      <w:proofErr w:type="spellEnd"/>
+      <w:r>
+        <w:t xml:space="preserve"> Cache entries. We add them to the cache only when we see the same instructions/BB more than </w:t>
       </w:r>
       <w:r>
         <w:t>once,</w:t>
@@ -3337,13 +3456,19 @@
     <w:p>
       <w:pPr>
         <w:rPr>
-          <w:rFonts w:hint="cs"/>
           <w:rtl/>
         </w:rPr>
       </w:pPr>
       <w:r>
-        <w:lastRenderedPageBreak/>
-        <w:t xml:space="preserve">We commit the complex of the uOps </w:t>
+        <w:t xml:space="preserve">We commit the complex of the </w:t>
+      </w:r>
+      <w:proofErr w:type="spellStart"/>
+      <w:r>
+        <w:t>uOps</w:t>
+      </w:r>
+      <w:proofErr w:type="spellEnd"/>
+      <w:r>
+        <w:t xml:space="preserve"> </w:t>
       </w:r>
       <w:r>
         <w:t xml:space="preserve">that constitute an x86 instruction together </w:t>
@@ -3360,7 +3485,7 @@
           <w:numId w:val="9"/>
         </w:numPr>
       </w:pPr>
-      <w:bookmarkStart w:id="3" w:name="_Toc102734427"/>
+      <w:bookmarkStart w:id="3" w:name="_Toc102843903"/>
       <w:r>
         <w:t>Dan’s Design:</w:t>
       </w:r>
@@ -3382,21 +3507,39 @@
           <w:numId w:val="18"/>
         </w:numPr>
       </w:pPr>
-      <w:r>
-        <w:t xml:space="preserve">uOp Cache size is infinite. </w:t>
+      <w:proofErr w:type="spellStart"/>
+      <w:r>
+        <w:t>uOp</w:t>
+      </w:r>
+      <w:proofErr w:type="spellEnd"/>
+      <w:r>
+        <w:t xml:space="preserve"> Cache size is infinite. </w:t>
       </w:r>
     </w:p>
     <w:p>
       <w:pPr>
         <w:pStyle w:val="ListParagraph"/>
-      </w:pPr>
+        <w:rPr>
+          <w:color w:val="FF0000"/>
+        </w:rPr>
+      </w:pPr>
+      <w:proofErr w:type="spellStart"/>
       <w:r>
         <w:rPr>
           <w:b/>
           <w:bCs/>
           <w:u w:val="single"/>
         </w:rPr>
-        <w:t>ToDo:</w:t>
+        <w:t>ToDo</w:t>
+      </w:r>
+      <w:proofErr w:type="spellEnd"/>
+      <w:r>
+        <w:rPr>
+          <w:b/>
+          <w:bCs/>
+          <w:u w:val="single"/>
+        </w:rPr>
+        <w:t>:</w:t>
       </w:r>
       <w:r>
         <w:t xml:space="preserve"> </w:t>
@@ -3408,9 +3551,90 @@
         <w:t xml:space="preserve">manage and simulate a cache. Shouldn’t be hard, Freddy has an example that he implemented. </w:t>
       </w:r>
       <w:r>
-        <w:t>We need to store the x86 entry and exit address. For statistic purposes, we also need to store the number of instructions/uOps.</w:t>
+        <w:t xml:space="preserve">We need to store the x86 entry and exit address. For </w:t>
+      </w:r>
+      <w:r>
+        <w:t>statistical</w:t>
+      </w:r>
+      <w:r>
+        <w:t xml:space="preserve"> purposes, we also need to store the number of instructions/</w:t>
+      </w:r>
+      <w:proofErr w:type="spellStart"/>
+      <w:r>
+        <w:t>uOps</w:t>
+      </w:r>
+      <w:proofErr w:type="spellEnd"/>
+      <w:r>
+        <w:t>.</w:t>
+      </w:r>
+      <w:r>
+        <w:t xml:space="preserve"> </w:t>
+      </w:r>
+      <w:r>
+        <w:t xml:space="preserve">Need a sensitivity </w:t>
+      </w:r>
+      <w:proofErr w:type="spellStart"/>
+      <w:r>
+        <w:t>stufy</w:t>
+      </w:r>
+      <w:proofErr w:type="spellEnd"/>
+      <w:r>
+        <w:t xml:space="preserve"> on the size of the cache too. </w:t>
+      </w:r>
+      <w:r>
+        <w:rPr>
+          <w:color w:val="FF0000"/>
+        </w:rPr>
+        <w:t>Issue 8</w:t>
+      </w:r>
+      <w:r>
+        <w:rPr>
+          <w:color w:val="FF0000"/>
+        </w:rPr>
+        <w:t xml:space="preserve"> in Google Sheets.</w:t>
+      </w:r>
+      <w:r>
+        <w:rPr>
+          <w:color w:val="FF0000"/>
+        </w:rPr>
+        <w:t xml:space="preserve"> </w:t>
+      </w:r>
+      <w:r>
+        <w:t>How</w:t>
+      </w:r>
+      <w:r>
+        <w:t xml:space="preserve"> many ports do we want for the cache? </w:t>
+      </w:r>
+      <w:r>
+        <w:rPr>
+          <w:color w:val="FF0000"/>
+        </w:rPr>
+        <w:t xml:space="preserve">Issue </w:t>
+      </w:r>
+      <w:r>
+        <w:rPr>
+          <w:color w:val="FF0000"/>
+        </w:rPr>
+        <w:t>4 in Google Sheets.</w:t>
+      </w:r>
+      <w:r>
+        <w:rPr>
+          <w:color w:val="FF0000"/>
+        </w:rPr>
+        <w:t xml:space="preserve"> </w:t>
       </w:r>
     </w:p>
+    <w:p/>
+    <w:p/>
+    <w:p/>
+    <w:p/>
+    <w:p/>
+    <w:p/>
+    <w:p/>
+    <w:p/>
+    <w:p/>
+    <w:p/>
+    <w:p/>
     <w:p/>
     <w:p/>
     <w:p>
@@ -3421,8 +3645,9 @@
           <w:numId w:val="9"/>
         </w:numPr>
       </w:pPr>
-      <w:bookmarkStart w:id="4" w:name="_Toc102734428"/>
-      <w:r>
+      <w:bookmarkStart w:id="4" w:name="_Toc102843904"/>
+      <w:r>
+        <w:lastRenderedPageBreak/>
         <w:t xml:space="preserve">Simple Prediction </w:t>
       </w:r>
       <w:r>
@@ -3444,7 +3669,7 @@
           <w:numId w:val="9"/>
         </w:numPr>
       </w:pPr>
-      <w:bookmarkStart w:id="5" w:name="_Toc102734429"/>
+      <w:bookmarkStart w:id="5" w:name="_Toc102843905"/>
       <w:r>
         <w:t>How it works:</w:t>
       </w:r>
@@ -3695,12 +3920,17 @@
           <w:numId w:val="9"/>
         </w:numPr>
       </w:pPr>
-      <w:bookmarkStart w:id="6" w:name="_Toc102734430"/>
-      <w:r>
-        <w:t>VP with uOp Cache</w:t>
-      </w:r>
-      <w:r>
-        <w:t>:</w:t>
+      <w:bookmarkStart w:id="6" w:name="_Toc102843906"/>
+      <w:r>
+        <w:t xml:space="preserve">VP with </w:t>
+      </w:r>
+      <w:proofErr w:type="spellStart"/>
+      <w:r>
+        <w:t>uOp</w:t>
+      </w:r>
+      <w:proofErr w:type="spellEnd"/>
+      <w:r>
+        <w:t xml:space="preserve"> Cache:</w:t>
       </w:r>
       <w:bookmarkEnd w:id="6"/>
     </w:p>
@@ -3714,7 +3944,23 @@
     </w:p>
     <w:p>
       <w:r>
-        <w:t>Once we put the instructions/uOps in the uOp cache, we no longer have x86 instructions which means we don’t have their PC. But we need their PC to perform value prediction.</w:t>
+        <w:t>Once we put the instructions/</w:t>
+      </w:r>
+      <w:proofErr w:type="spellStart"/>
+      <w:r>
+        <w:t>uOps</w:t>
+      </w:r>
+      <w:proofErr w:type="spellEnd"/>
+      <w:r>
+        <w:t xml:space="preserve"> in the </w:t>
+      </w:r>
+      <w:proofErr w:type="spellStart"/>
+      <w:r>
+        <w:t>uOp</w:t>
+      </w:r>
+      <w:proofErr w:type="spellEnd"/>
+      <w:r>
+        <w:t xml:space="preserve"> cache, we no longer have x86 instructions which means we don’t have their PC. But we need their PC to perform value prediction.</w:t>
       </w:r>
     </w:p>
     <w:p>
@@ -3739,7 +3985,7 @@
           <w:numId w:val="9"/>
         </w:numPr>
       </w:pPr>
-      <w:bookmarkStart w:id="7" w:name="_Toc102734431"/>
+      <w:bookmarkStart w:id="7" w:name="_Toc102843907"/>
       <w:r>
         <w:t>Dan’s Design:</w:t>
       </w:r>
@@ -3785,7 +4031,23 @@
         <w:pStyle w:val="ListParagraph"/>
       </w:pPr>
       <w:r>
-        <w:t>By adding a buffer that holds the predicted value to each uOp in the BB in the uOp Cache</w:t>
+        <w:t xml:space="preserve">By adding a buffer that holds the predicted value to each </w:t>
+      </w:r>
+      <w:proofErr w:type="spellStart"/>
+      <w:r>
+        <w:t>uOp</w:t>
+      </w:r>
+      <w:proofErr w:type="spellEnd"/>
+      <w:r>
+        <w:t xml:space="preserve"> in the BB in the </w:t>
+      </w:r>
+      <w:proofErr w:type="spellStart"/>
+      <w:r>
+        <w:t>uOp</w:t>
+      </w:r>
+      <w:proofErr w:type="spellEnd"/>
+      <w:r>
+        <w:t xml:space="preserve"> Cache</w:t>
       </w:r>
       <w:r>
         <w:t xml:space="preserve">, </w:t>
@@ -3809,7 +4071,15 @@
         <w:t>While</w:t>
       </w:r>
       <w:r>
-        <w:t xml:space="preserve"> building the BB for the uOp Cache, </w:t>
+        <w:t xml:space="preserve"> building the BB for the </w:t>
+      </w:r>
+      <w:proofErr w:type="spellStart"/>
+      <w:r>
+        <w:t>uOp</w:t>
+      </w:r>
+      <w:proofErr w:type="spellEnd"/>
+      <w:r>
+        <w:t xml:space="preserve"> Cache, </w:t>
       </w:r>
       <w:r>
         <w:t xml:space="preserve">we store </w:t>
@@ -3871,6 +4141,7 @@
         <w:pStyle w:val="ListParagraph"/>
       </w:pPr>
       <w:r>
+        <w:lastRenderedPageBreak/>
         <w:t xml:space="preserve">This mechanism </w:t>
       </w:r>
       <w:r>
@@ -3899,7 +4170,15 @@
         </w:numPr>
       </w:pPr>
       <w:r>
-        <w:t>Instead of a buffer per uOp, we keep a table</w:t>
+        <w:t xml:space="preserve">Instead of a buffer per </w:t>
+      </w:r>
+      <w:proofErr w:type="spellStart"/>
+      <w:r>
+        <w:t>uOp</w:t>
+      </w:r>
+      <w:proofErr w:type="spellEnd"/>
+      <w:r>
+        <w:t>, we keep a table</w:t>
       </w:r>
       <w:proofErr w:type="gramStart"/>
       <w:r>
@@ -3919,7 +4198,15 @@
         <w:t>.</w:t>
       </w:r>
       <w:r>
-        <w:t xml:space="preserve"> Also, we might be able to manage a strided value prediction here.</w:t>
+        <w:t xml:space="preserve"> Also, we might be able to manage a </w:t>
+      </w:r>
+      <w:proofErr w:type="spellStart"/>
+      <w:r>
+        <w:t>strided</w:t>
+      </w:r>
+      <w:proofErr w:type="spellEnd"/>
+      <w:r>
+        <w:t xml:space="preserve"> value prediction here.</w:t>
       </w:r>
       <w:r>
         <w:t xml:space="preserve"> </w:t>
@@ -3966,9 +4253,11 @@
             <w:pPr>
               <w:jc w:val="center"/>
             </w:pPr>
+            <w:proofErr w:type="spellStart"/>
             <w:r>
               <w:t>Opc</w:t>
             </w:r>
+            <w:proofErr w:type="spellEnd"/>
           </w:p>
         </w:tc>
         <w:tc>
@@ -3986,9 +4275,11 @@
             <w:pPr>
               <w:jc w:val="center"/>
             </w:pPr>
+            <w:proofErr w:type="spellStart"/>
             <w:r>
               <w:t>R_source</w:t>
             </w:r>
+            <w:proofErr w:type="spellEnd"/>
           </w:p>
         </w:tc>
         <w:tc>
@@ -4006,9 +4297,11 @@
             <w:pPr>
               <w:jc w:val="center"/>
             </w:pPr>
+            <w:proofErr w:type="spellStart"/>
             <w:r>
               <w:t>R_dest</w:t>
             </w:r>
+            <w:proofErr w:type="spellEnd"/>
           </w:p>
         </w:tc>
         <w:tc>
@@ -4090,9 +4383,11 @@
             <w:pPr>
               <w:jc w:val="center"/>
             </w:pPr>
+            <w:proofErr w:type="spellStart"/>
             <w:r>
               <w:t>Opc</w:t>
             </w:r>
+            <w:proofErr w:type="spellEnd"/>
           </w:p>
         </w:tc>
         <w:tc>
@@ -4110,9 +4405,11 @@
             <w:pPr>
               <w:jc w:val="center"/>
             </w:pPr>
+            <w:proofErr w:type="spellStart"/>
             <w:r>
               <w:t>R_source</w:t>
             </w:r>
+            <w:proofErr w:type="spellEnd"/>
           </w:p>
         </w:tc>
         <w:tc>
@@ -4130,9 +4427,11 @@
             <w:pPr>
               <w:jc w:val="center"/>
             </w:pPr>
+            <w:proofErr w:type="spellStart"/>
             <w:r>
               <w:t>R_dest</w:t>
             </w:r>
+            <w:proofErr w:type="spellEnd"/>
           </w:p>
         </w:tc>
         <w:tc>
@@ -4238,9 +4537,11 @@
             <w:vAlign w:val="center"/>
           </w:tcPr>
           <w:p>
+            <w:proofErr w:type="spellStart"/>
             <w:r>
               <w:t>R_dest</w:t>
             </w:r>
+            <w:proofErr w:type="spellEnd"/>
           </w:p>
         </w:tc>
         <w:tc>
@@ -4321,7 +4622,15 @@
         <w:t xml:space="preserve">When “s” is 1, we can “piggy-back” on the </w:t>
       </w:r>
       <w:r>
-        <w:t>existing entry and save a pointer to the predicted value in the dictionary (together with the R_dest only, because we might use it for the dependency chain)</w:t>
+        <w:t xml:space="preserve">existing entry and save a pointer to the predicted value in the dictionary (together with the </w:t>
+      </w:r>
+      <w:proofErr w:type="spellStart"/>
+      <w:r>
+        <w:t>R_dest</w:t>
+      </w:r>
+      <w:proofErr w:type="spellEnd"/>
+      <w:r>
+        <w:t xml:space="preserve"> only, because we might use it for the dependency chain)</w:t>
       </w:r>
     </w:p>
     <w:p>
@@ -4524,6 +4833,8 @@
         </mc:AlternateContent>
       </w:r>
     </w:p>
+    <w:p/>
+    <w:p/>
     <w:p>
       <w:r>
         <w:t>Assumptions:</w:t>
@@ -4554,7 +4865,15 @@
         <w:t xml:space="preserve"> (if both value and branch predictions are correct)</w:t>
       </w:r>
       <w:r>
-        <w:t>, or none of its uOps (if the prediction is wrong).</w:t>
+        <w:t xml:space="preserve">, or none of its </w:t>
+      </w:r>
+      <w:proofErr w:type="spellStart"/>
+      <w:r>
+        <w:t>uOps</w:t>
+      </w:r>
+      <w:proofErr w:type="spellEnd"/>
+      <w:r>
+        <w:t xml:space="preserve"> (if the prediction is wrong).</w:t>
       </w:r>
       <w:r>
         <w:t xml:space="preserve"> The flush is performed from the problematic BB </w:t>
@@ -4573,6 +4892,9 @@
     <w:p>
       <w:pPr>
         <w:ind w:firstLine="720"/>
+        <w:rPr>
+          <w:color w:val="FF0000"/>
+        </w:rPr>
       </w:pPr>
       <w:r>
         <w:rPr>
@@ -4620,6 +4942,21 @@
       <w:r>
         <w:t>?</w:t>
       </w:r>
+      <w:r>
+        <w:t xml:space="preserve"> </w:t>
+      </w:r>
+      <w:r>
+        <w:rPr>
+          <w:color w:val="FF0000"/>
+        </w:rPr>
+        <w:t xml:space="preserve">Issue </w:t>
+      </w:r>
+      <w:r>
+        <w:rPr>
+          <w:color w:val="FF0000"/>
+        </w:rPr>
+        <w:t>21+24.</w:t>
+      </w:r>
     </w:p>
     <w:p>
       <w:pPr>
@@ -4647,8 +4984,13 @@
       <w:r>
         <w:t xml:space="preserve">: Find a mechanism to handle </w:t>
       </w:r>
-      <w:r>
-        <w:t>strided value</w:t>
+      <w:proofErr w:type="spellStart"/>
+      <w:r>
+        <w:t>strided</w:t>
+      </w:r>
+      <w:proofErr w:type="spellEnd"/>
+      <w:r>
+        <w:t xml:space="preserve"> value</w:t>
       </w:r>
       <w:r>
         <w:t>s</w:t>
@@ -4691,6 +5033,15 @@
       </w:r>
       <w:r>
         <w:t xml:space="preserve"> Another suggestion is the use of DVTAGE.</w:t>
+      </w:r>
+      <w:r>
+        <w:t xml:space="preserve"> </w:t>
+      </w:r>
+      <w:r>
+        <w:rPr>
+          <w:color w:val="FF0000"/>
+        </w:rPr>
+        <w:t>Issue 5.</w:t>
       </w:r>
     </w:p>
     <w:p>
@@ -4842,7 +5193,15 @@
         <w:t xml:space="preserve"> And the Value Predictor has a pointer to the </w:t>
       </w:r>
       <w:r>
-        <w:t>buffer in the uOp Cache.</w:t>
+        <w:t xml:space="preserve">buffer in the </w:t>
+      </w:r>
+      <w:proofErr w:type="spellStart"/>
+      <w:r>
+        <w:t>uOp</w:t>
+      </w:r>
+      <w:proofErr w:type="spellEnd"/>
+      <w:r>
+        <w:t xml:space="preserve"> Cache.</w:t>
       </w:r>
     </w:p>
     <w:tbl>
@@ -4990,9 +5349,11 @@
             <w:pPr>
               <w:jc w:val="center"/>
             </w:pPr>
+            <w:proofErr w:type="spellStart"/>
             <w:r>
               <w:t>Opc</w:t>
             </w:r>
+            <w:proofErr w:type="spellEnd"/>
           </w:p>
         </w:tc>
         <w:tc>
@@ -5010,9 +5371,11 @@
             <w:pPr>
               <w:jc w:val="center"/>
             </w:pPr>
+            <w:proofErr w:type="spellStart"/>
             <w:r>
               <w:t>R_source</w:t>
             </w:r>
+            <w:proofErr w:type="spellEnd"/>
           </w:p>
         </w:tc>
         <w:tc>
@@ -5030,9 +5393,11 @@
             <w:pPr>
               <w:jc w:val="center"/>
             </w:pPr>
+            <w:proofErr w:type="spellStart"/>
             <w:r>
               <w:t>R_dest</w:t>
             </w:r>
+            <w:proofErr w:type="spellEnd"/>
           </w:p>
         </w:tc>
         <w:tc>
@@ -5178,14 +5543,72 @@
     <w:p/>
     <w:p/>
     <w:p/>
+    <w:p/>
     <w:p>
-      <w:r>
-        <w:tab/>
+      <w:pPr>
+        <w:ind w:left="360"/>
+      </w:pPr>
+      <w:r>
+        <w:rPr>
+          <w:b/>
+          <w:bCs/>
+        </w:rPr>
+        <w:lastRenderedPageBreak/>
+        <w:t>TODO</w:t>
+      </w:r>
+      <w:r>
+        <w:t>:</w:t>
+      </w:r>
+      <w:r>
+        <w:t xml:space="preserve"> We don’t like this idea. </w:t>
+      </w:r>
+      <w:r>
+        <w:t>Need to rethink it.</w:t>
+      </w:r>
+      <w:r>
+        <w:t xml:space="preserve"> Maybe add another bit that says whether we need re-training of the value, and if it’s on, we rebuild the BB in a temporary buffer</w:t>
+      </w:r>
+      <w:r>
+        <w:t xml:space="preserve"> while we keep using the old one in the meanwhile. (</w:t>
+      </w:r>
+      <w:r>
+        <w:rPr>
+          <w:b/>
+          <w:bCs/>
+        </w:rPr>
+        <w:t>I didn’t understand this idea very well</w:t>
+      </w:r>
+      <w:r>
+        <w:t>).</w:t>
+      </w:r>
+      <w:r>
+        <w:t xml:space="preserve"> </w:t>
+      </w:r>
+      <w:r>
+        <w:rPr>
+          <w:color w:val="FF0000"/>
+        </w:rPr>
+        <w:t>Issue 9.</w:t>
       </w:r>
     </w:p>
     <w:p>
       <w:pPr>
-        <w:ind w:left="360"/>
+        <w:pStyle w:val="ListParagraph"/>
+        <w:numPr>
+          <w:ilvl w:val="0"/>
+          <w:numId w:val="21"/>
+        </w:numPr>
+      </w:pPr>
+      <w:r>
+        <w:t>We don’t want the value prediction to happen in the critical path.</w:t>
+      </w:r>
+      <w:r>
+        <w:t xml:space="preserve"> Only move the confidence-saturated values to the fast path.</w:t>
+      </w:r>
+    </w:p>
+    <w:p>
+      <w:pPr>
+        <w:pStyle w:val="ListParagraph"/>
       </w:pPr>
       <w:r>
         <w:rPr>
@@ -5195,68 +5618,34 @@
         <w:t>TODO</w:t>
       </w:r>
       <w:r>
-        <w:t>:</w:t>
-      </w:r>
-      <w:r>
-        <w:t xml:space="preserve"> We don’t like this idea. </w:t>
-      </w:r>
-      <w:r>
-        <w:t>Need to rethink it.</w:t>
-      </w:r>
-      <w:r>
-        <w:t xml:space="preserve"> Maybe add another bit that says whether we need re-training of the value, and if it’s on, we rebuild the BB in a temporary buffer</w:t>
-      </w:r>
-      <w:r>
-        <w:t xml:space="preserve"> while we keep using the old one in the meanwhile. (</w:t>
+        <w:t xml:space="preserve">: </w:t>
+      </w:r>
+      <w:r>
+        <w:t xml:space="preserve">Interface between </w:t>
+      </w:r>
+      <w:r>
+        <w:t>Slow and Fast path.</w:t>
+      </w:r>
+      <w:r>
+        <w:t xml:space="preserve"> </w:t>
       </w:r>
       <w:r>
         <w:rPr>
-          <w:b/>
-          <w:bCs/>
+          <w:color w:val="FF0000"/>
         </w:rPr>
-        <w:t>I didn’t understand this idea very well</w:t>
-      </w:r>
-      <w:r>
-        <w:t>).</w:t>
-      </w:r>
-    </w:p>
-    <w:p>
-      <w:pPr>
-        <w:pStyle w:val="ListParagraph"/>
-        <w:numPr>
-          <w:ilvl w:val="0"/>
-          <w:numId w:val="21"/>
-        </w:numPr>
-      </w:pPr>
-      <w:r>
-        <w:t>We don’t want the value prediction to happen in the critical path.</w:t>
-      </w:r>
-      <w:r>
-        <w:t xml:space="preserve"> Only move the confidence-saturated values to the fast path.</w:t>
-      </w:r>
-    </w:p>
-    <w:p>
-      <w:pPr>
-        <w:pStyle w:val="ListParagraph"/>
-      </w:pPr>
+        <w:t>Issue 15</w:t>
+      </w:r>
       <w:r>
         <w:rPr>
-          <w:b/>
-          <w:bCs/>
+          <w:color w:val="FF0000"/>
         </w:rPr>
-        <w:t>TODO</w:t>
-      </w:r>
-      <w:r>
-        <w:t xml:space="preserve">: </w:t>
-      </w:r>
-      <w:r>
-        <w:t xml:space="preserve">Interface between </w:t>
-      </w:r>
-      <w:r>
-        <w:t>Slow and Fast path.</w:t>
-      </w:r>
-      <w:r>
-        <w:t xml:space="preserve"> </w:t>
+        <w:t>+16</w:t>
+      </w:r>
+      <w:r>
+        <w:rPr>
+          <w:color w:val="FF0000"/>
+        </w:rPr>
+        <w:t>.</w:t>
       </w:r>
     </w:p>
     <w:p>
@@ -5277,7 +5666,27 @@
         <w:t>.</w:t>
       </w:r>
       <w:r>
-        <w:t xml:space="preserve"> For example, when the value of the R_source is zero or whatever.</w:t>
+        <w:t xml:space="preserve"> For example, when the value of the </w:t>
+      </w:r>
+      <w:proofErr w:type="spellStart"/>
+      <w:r>
+        <w:t>R_source</w:t>
+      </w:r>
+      <w:proofErr w:type="spellEnd"/>
+      <w:r>
+        <w:t xml:space="preserve"> is zero or whatever.</w:t>
+      </w:r>
+      <w:r>
+        <w:t xml:space="preserve"> </w:t>
+      </w:r>
+      <w:r>
+        <w:rPr>
+          <w:color w:val="FF0000"/>
+        </w:rPr>
+        <w:t>Issue 22</w:t>
+      </w:r>
+      <w:r>
+        <w:t>.</w:t>
       </w:r>
     </w:p>
     <w:p>
@@ -5321,6 +5730,20 @@
     <w:p/>
     <w:p/>
     <w:p/>
+    <w:p/>
+    <w:p/>
+    <w:p/>
+    <w:p/>
+    <w:p/>
+    <w:p/>
+    <w:p/>
+    <w:p/>
+    <w:p/>
+    <w:p/>
+    <w:p/>
+    <w:p/>
+    <w:p/>
+    <w:p/>
     <w:p>
       <w:pPr>
         <w:pStyle w:val="Heading1"/>
@@ -5329,8 +5752,9 @@
           <w:numId w:val="9"/>
         </w:numPr>
       </w:pPr>
-      <w:bookmarkStart w:id="8" w:name="_Toc102734432"/>
-      <w:r>
+      <w:bookmarkStart w:id="8" w:name="_Toc102843908"/>
+      <w:r>
+        <w:lastRenderedPageBreak/>
         <w:t xml:space="preserve">Meetings </w:t>
       </w:r>
       <w:r>

</xml_diff>